<commit_message>
First round of DCT  with Rita
</commit_message>
<xml_diff>
--- a/RSM/Alta Avionics RSM.docx
+++ b/RSM/Alta Avionics RSM.docx
@@ -4027,7 +4027,21 @@
                 <w:rStyle w:val="Hyperlink"/>
                 <w:noProof/>
               </w:rPr>
-              <w:t>Accountable Manager</w:t>
+              <w:t xml:space="preserve">Accountable </w:t>
+            </w:r>
+            <w:r>
+              <w:rPr>
+                <w:rStyle w:val="Hyperlink"/>
+                <w:noProof/>
+              </w:rPr>
+              <w:t>M</w:t>
+            </w:r>
+            <w:r>
+              <w:rPr>
+                <w:rStyle w:val="Hyperlink"/>
+                <w:noProof/>
+              </w:rPr>
+              <w:t>anager</w:t>
             </w:r>
             <w:r>
               <w:rPr>
@@ -8545,22 +8559,25 @@
       <w:r>
         <w:t xml:space="preserve">to this manual </w:t>
       </w:r>
-      <w:bookmarkStart w:id="17" w:name="_GoBack"/>
+      <w:r>
+        <w:t>on every computer terminal. Each employee will be trained on the procedure to access all the manuals during their initial training. A stored copy will be supplied to each facility in case of computer failure.</w:t>
+      </w:r>
+    </w:p>
+    <w:p>
+      <w:pPr>
+        <w:pStyle w:val="Heading1"/>
+      </w:pPr>
+      <w:bookmarkStart w:id="17" w:name="_Toc74058706"/>
+      <w:r>
+        <w:lastRenderedPageBreak/>
+        <w:t>Organization</w:t>
+      </w:r>
+      <w:del w:id="18" w:author="Roe, Cameron (C.)" w:date="2021-06-13T15:58:00Z">
+        <w:r>
+          <w:delText>al Chart</w:delText>
+        </w:r>
+      </w:del>
       <w:bookmarkEnd w:id="17"/>
-      <w:r>
-        <w:t>on every computer terminal. Each employee will be trained on the procedure to access all the manuals during their initial training. A stored copy will be supplied to each facility in case of computer failure.</w:t>
-      </w:r>
-    </w:p>
-    <w:p>
-      <w:pPr>
-        <w:pStyle w:val="Heading1"/>
-      </w:pPr>
-      <w:bookmarkStart w:id="18" w:name="_Toc74058706"/>
-      <w:r>
-        <w:lastRenderedPageBreak/>
-        <w:t>Organizational Chart</w:t>
-      </w:r>
-      <w:bookmarkEnd w:id="18"/>
     </w:p>
     <w:p>
       <w:r>
@@ -8628,7 +8645,25 @@
     </w:p>
     <w:p>
       <w:r>
-        <w:t>Ensures financial viability of the Corporation in providing adequate housing and facilities, tooling and equipment, and materials in support of repair station operations.</w:t>
+        <w:t xml:space="preserve">Ensures financial viability of the Corporation in providing adequate housing and facilities, tooling and equipment, </w:t>
+      </w:r>
+      <w:ins w:id="20" w:author="Roe, Cameron (C.)" w:date="2021-06-13T13:34:00Z">
+        <w:r>
+          <w:t xml:space="preserve">human resources </w:t>
+        </w:r>
+      </w:ins>
+      <w:ins w:id="21" w:author="Roe, Cameron (C.)" w:date="2021-06-13T13:42:00Z">
+        <w:r>
+          <w:t xml:space="preserve">qualified </w:t>
+        </w:r>
+      </w:ins>
+      <w:ins w:id="22" w:author="Roe, Cameron (C.)" w:date="2021-06-13T13:34:00Z">
+        <w:r>
+          <w:t xml:space="preserve">and personnel, </w:t>
+        </w:r>
+      </w:ins>
+      <w:r>
+        <w:t>and materials in support of repair station operations.</w:t>
       </w:r>
     </w:p>
     <w:p>
@@ -8651,12 +8686,12 @@
       <w:pPr>
         <w:pStyle w:val="Heading2"/>
       </w:pPr>
-      <w:bookmarkStart w:id="20" w:name="_Toc74058708"/>
+      <w:bookmarkStart w:id="23" w:name="_Toc74058708"/>
       <w:r>
         <w:lastRenderedPageBreak/>
         <w:t>Accountable Manager</w:t>
       </w:r>
-      <w:bookmarkEnd w:id="20"/>
+      <w:bookmarkEnd w:id="23"/>
     </w:p>
     <w:p>
       <w:r>
@@ -8670,9 +8705,20 @@
           <w:ilvl w:val="0"/>
           <w:numId w:val="3"/>
         </w:numPr>
-      </w:pPr>
-      <w:r>
-        <w:t>Responsible for, and has authority over all Repair Stations operations conducted under 14 CFR Part 145.</w:t>
+        <w:rPr>
+          <w:ins w:id="24" w:author="Roe, Cameron (C.)" w:date="2021-06-13T13:16:00Z"/>
+        </w:rPr>
+      </w:pPr>
+      <w:r>
+        <w:t>Responsible for, and has authority over all Repair Station</w:t>
+      </w:r>
+      <w:del w:id="25" w:author="Roe, Cameron (C.)" w:date="2021-06-13T13:16:00Z">
+        <w:r>
+          <w:delText>s</w:delText>
+        </w:r>
+      </w:del>
+      <w:r>
+        <w:t xml:space="preserve"> operations conducted under 14 CFR Part 145.</w:t>
       </w:r>
     </w:p>
     <w:p>
@@ -8682,10 +8728,28 @@
           <w:ilvl w:val="0"/>
           <w:numId w:val="3"/>
         </w:numPr>
-      </w:pPr>
-      <w:r>
-        <w:t>Ensures that all personnel comply with the applicable parts, sections, and subsections of 14 CFR pertaining to repair station operations.</w:t>
-      </w:r>
+        <w:rPr>
+          <w:del w:id="26" w:author="Roe, Cameron (C.)" w:date="2021-06-13T13:43:00Z"/>
+        </w:rPr>
+        <w:pPrChange w:id="27" w:author="Roe, Cameron (C.)" w:date="2021-06-13T13:43:00Z">
+          <w:pPr>
+            <w:pStyle w:val="ListParagraph"/>
+            <w:numPr>
+              <w:numId w:val="3"/>
+            </w:numPr>
+            <w:ind w:hanging="360"/>
+          </w:pPr>
+        </w:pPrChange>
+      </w:pPr>
+      <w:ins w:id="28" w:author="Roe, Cameron (C.)" w:date="2021-06-13T13:16:00Z">
+        <w:r>
+          <w:t xml:space="preserve">Responsible for directing the implementation of the RSM and </w:t>
+        </w:r>
+        <w:proofErr w:type="spellStart"/>
+        <w:r>
+          <w:t>QCM.</w:t>
+        </w:r>
+      </w:ins>
     </w:p>
     <w:p>
       <w:pPr>
@@ -8694,10 +8758,65 @@
           <w:ilvl w:val="0"/>
           <w:numId w:val="3"/>
         </w:numPr>
-      </w:pPr>
-      <w:r>
-        <w:t>Ensures that all personnel comply with the Repair Station’s procedures, training, and forms manuals.</w:t>
-      </w:r>
+        <w:rPr>
+          <w:ins w:id="29" w:author="Roe, Cameron (C.)" w:date="2021-06-13T15:24:00Z"/>
+        </w:rPr>
+      </w:pPr>
+      <w:r>
+        <w:t>Ensures</w:t>
+      </w:r>
+      <w:proofErr w:type="spellEnd"/>
+      <w:r>
+        <w:t xml:space="preserve"> that all personnel comply with the applicable parts, sections, and subsections of 14 CFR pertaining to repair station operations.</w:t>
+      </w:r>
+    </w:p>
+    <w:p>
+      <w:pPr>
+        <w:pStyle w:val="ListParagraph"/>
+        <w:numPr>
+          <w:ilvl w:val="1"/>
+          <w:numId w:val="3"/>
+        </w:numPr>
+        <w:pPrChange w:id="30" w:author="Roe, Cameron (C.)" w:date="2021-06-13T15:24:00Z">
+          <w:pPr>
+            <w:pStyle w:val="ListParagraph"/>
+            <w:numPr>
+              <w:numId w:val="3"/>
+            </w:numPr>
+            <w:ind w:hanging="360"/>
+          </w:pPr>
+        </w:pPrChange>
+      </w:pPr>
+      <w:ins w:id="31" w:author="Roe, Cameron (C.)" w:date="2021-06-13T15:25:00Z">
+        <w:r>
+          <w:t>Ensure repairman certificates are surrendered to</w:t>
+        </w:r>
+      </w:ins>
+      <w:ins w:id="32" w:author="Roe, Cameron (C.)" w:date="2021-06-13T15:26:00Z">
+        <w:r>
+          <w:t xml:space="preserve"> </w:t>
+        </w:r>
+      </w:ins>
+      <w:ins w:id="33" w:author="Roe, Cameron (C.)" w:date="2021-06-13T15:25:00Z">
+        <w:r>
+          <w:t>th</w:t>
+        </w:r>
+      </w:ins>
+      <w:ins w:id="34" w:author="Roe, Cameron (C.)" w:date="2021-06-13T15:26:00Z">
+        <w:r>
+          <w:t>e</w:t>
+        </w:r>
+      </w:ins>
+      <w:ins w:id="35" w:author="Roe, Cameron (C.)" w:date="2021-06-13T15:25:00Z">
+        <w:r>
+          <w:t xml:space="preserve"> FAA IAW 14 CFR 65 whenever a holder of a repairman certificate is no longer employed by Al</w:t>
+        </w:r>
+      </w:ins>
+      <w:ins w:id="36" w:author="Roe, Cameron (C.)" w:date="2021-06-13T15:26:00Z">
+        <w:r>
+          <w:t>ta Avionics, LLC.</w:t>
+        </w:r>
+      </w:ins>
     </w:p>
     <w:p>
       <w:pPr>
@@ -8708,7 +8827,7 @@
         </w:numPr>
       </w:pPr>
       <w:r>
-        <w:t>Serve as the primary point of contact with the FAA.</w:t>
+        <w:t>Ensures that all personnel comply with the Repair Station’s procedures, training, and forms manuals.</w:t>
       </w:r>
     </w:p>
     <w:p>
@@ -8720,6 +8839,18 @@
         </w:numPr>
       </w:pPr>
       <w:r>
+        <w:t>Serve as the primary point of contact with the FAA.</w:t>
+      </w:r>
+    </w:p>
+    <w:p>
+      <w:pPr>
+        <w:pStyle w:val="ListParagraph"/>
+        <w:numPr>
+          <w:ilvl w:val="0"/>
+          <w:numId w:val="3"/>
+        </w:numPr>
+      </w:pPr>
+      <w:r>
         <w:t>Overall authority over, and responsibility for; implementing, modifying, revising, and monitoring the electronic computer software.</w:t>
       </w:r>
     </w:p>
@@ -8754,12 +8885,12 @@
       <w:pPr>
         <w:pStyle w:val="Heading2"/>
       </w:pPr>
-      <w:bookmarkStart w:id="21" w:name="_Toc74058709"/>
+      <w:bookmarkStart w:id="37" w:name="_Toc74058709"/>
       <w:r>
         <w:lastRenderedPageBreak/>
         <w:t>General Manager</w:t>
       </w:r>
-      <w:bookmarkEnd w:id="21"/>
+      <w:bookmarkEnd w:id="37"/>
     </w:p>
     <w:p>
       <w:r>
@@ -8832,9 +8963,27 @@
       </w:r>
     </w:p>
     <w:p>
+      <w:pPr>
+        <w:rPr>
+          <w:ins w:id="38" w:author="Roe, Cameron (C.)" w:date="2021-06-13T15:06:00Z"/>
+        </w:rPr>
+      </w:pPr>
       <w:r>
         <w:t>The General Manager may delegate all duties to any qualified assistant, as he/she deems necessary; however, such delegation does not relieve him/her of the overall responsibilities of the position.</w:t>
       </w:r>
+    </w:p>
+    <w:p>
+      <w:ins w:id="39" w:author="Roe, Cameron (C.)" w:date="2021-06-13T15:06:00Z">
+        <w:r>
+          <w:t xml:space="preserve">In the absence of the </w:t>
+        </w:r>
+        <w:r>
+          <w:t>General</w:t>
+        </w:r>
+        <w:r>
+          <w:t xml:space="preserve"> Manager the Facility Managers for each site will assume the above duties.</w:t>
+        </w:r>
+      </w:ins>
     </w:p>
     <w:p>
       <w:r>
@@ -8857,12 +9006,12 @@
       <w:pPr>
         <w:pStyle w:val="Heading2"/>
       </w:pPr>
-      <w:bookmarkStart w:id="22" w:name="_Toc74058710"/>
+      <w:bookmarkStart w:id="40" w:name="_Toc74058710"/>
       <w:r>
         <w:lastRenderedPageBreak/>
         <w:t>Chief Inspector</w:t>
       </w:r>
-      <w:bookmarkEnd w:id="22"/>
+      <w:bookmarkEnd w:id="40"/>
     </w:p>
     <w:p/>
     <w:p>
@@ -8885,7 +9034,25 @@
         <w:t>Alta</w:t>
       </w:r>
       <w:r>
-        <w:t xml:space="preserve"> Avionics, Inc., and complying with all applicable CFR’s, and manufacturer's recommendations acceptable to the administrator.</w:t>
+        <w:t xml:space="preserve"> Avionics, </w:t>
+      </w:r>
+      <w:ins w:id="41" w:author="Roe, Cameron (C.)" w:date="2021-06-13T15:33:00Z">
+        <w:r>
+          <w:t>LLC</w:t>
+        </w:r>
+      </w:ins>
+      <w:del w:id="42" w:author="Roe, Cameron (C.)" w:date="2021-06-13T15:33:00Z">
+        <w:r>
+          <w:delText>I</w:delText>
+        </w:r>
+      </w:del>
+      <w:del w:id="43" w:author="Roe, Cameron (C.)" w:date="2021-06-13T15:32:00Z">
+        <w:r>
+          <w:delText>nc</w:delText>
+        </w:r>
+      </w:del>
+      <w:r>
+        <w:t>., and complying with all applicable CFR’s, and manufacturer's recommendations acceptable to the administrator.</w:t>
       </w:r>
     </w:p>
     <w:p>
@@ -9059,10 +9226,47 @@
       </w:r>
     </w:p>
     <w:p>
+      <w:pPr>
+        <w:rPr>
+          <w:ins w:id="44" w:author="Roe, Cameron (C.)" w:date="2021-06-13T16:11:00Z"/>
+        </w:rPr>
+      </w:pPr>
       <w:r>
         <w:lastRenderedPageBreak/>
         <w:t>A Service or Installation Inspector will assume the duties of the Chief Inspector in his/her absence.</w:t>
       </w:r>
+    </w:p>
+    <w:p>
+      <w:ins w:id="45" w:author="Roe, Cameron (C.)" w:date="2021-06-13T16:25:00Z">
+        <w:r>
+          <w:t xml:space="preserve">The Chief Inspector, Service Inspector and Installation Inspector </w:t>
+        </w:r>
+      </w:ins>
+      <w:ins w:id="46" w:author="Roe, Cameron (C.)" w:date="2021-06-13T16:14:00Z">
+        <w:r>
+          <w:t>must</w:t>
+        </w:r>
+      </w:ins>
+      <w:ins w:id="47" w:author="Roe, Cameron (C.)" w:date="2021-06-13T16:13:00Z">
+        <w:r>
+          <w:t xml:space="preserve"> be </w:t>
+        </w:r>
+      </w:ins>
+      <w:ins w:id="48" w:author="Roe, Cameron (C.)" w:date="2021-06-13T16:14:00Z">
+        <w:r>
+          <w:t>certified</w:t>
+        </w:r>
+      </w:ins>
+      <w:ins w:id="49" w:author="Roe, Cameron (C.)" w:date="2021-06-13T16:13:00Z">
+        <w:r>
+          <w:t xml:space="preserve"> under CFR 14 part 65</w:t>
+        </w:r>
+      </w:ins>
+      <w:ins w:id="50" w:author="Roe, Cameron (C.)" w:date="2021-06-13T16:14:00Z">
+        <w:r>
+          <w:t>.</w:t>
+        </w:r>
+      </w:ins>
     </w:p>
     <w:p>
       <w:r>
@@ -9085,12 +9289,12 @@
       <w:pPr>
         <w:pStyle w:val="Heading2"/>
       </w:pPr>
-      <w:bookmarkStart w:id="23" w:name="_Toc74058711"/>
+      <w:bookmarkStart w:id="51" w:name="_Toc74058711"/>
       <w:r>
         <w:lastRenderedPageBreak/>
         <w:t>FAA Coordinator</w:t>
       </w:r>
-      <w:bookmarkEnd w:id="23"/>
+      <w:bookmarkEnd w:id="51"/>
     </w:p>
     <w:p>
       <w:r>
@@ -9184,12 +9388,12 @@
       <w:pPr>
         <w:pStyle w:val="Heading2"/>
       </w:pPr>
-      <w:bookmarkStart w:id="24" w:name="_Toc74058712"/>
+      <w:bookmarkStart w:id="52" w:name="_Toc74058712"/>
       <w:r>
         <w:lastRenderedPageBreak/>
         <w:t>Quality Assurance Manager</w:t>
       </w:r>
-      <w:bookmarkEnd w:id="24"/>
+      <w:bookmarkEnd w:id="52"/>
     </w:p>
     <w:p/>
     <w:p>
@@ -9230,7 +9434,15 @@
         </w:numPr>
       </w:pPr>
       <w:r>
-        <w:t>The Repair Station’s Continuing Analysis and Surveillance (CAS) program to continually monitor operational matters such as repair scheduling, control and accountability of work forms, conformance to instructions pertaining to work forms, other technical instructions, and compliance with procedural requirements. The CAS addresses the adequacy of equipment and facilities, parts stocking, protection and competency of technicians, and housekeeping. Details are contained in the Quality Control Manual.</w:t>
+        <w:t>The Repair Station’s Continuing Analysis and Surveillance (CAS) program to continually monitor operational matters such as repair scheduling, control and accountability of work forms, conformance to instructions pertaining to work forms, other technical instructions, and compliance with procedural requirements. The CAS addresses the adequacy of equipment and facilities, parts stocking, protection</w:t>
+      </w:r>
+      <w:ins w:id="53" w:author="Roe, Cameron (C.)" w:date="2021-06-13T13:51:00Z">
+        <w:r>
+          <w:t>, safety</w:t>
+        </w:r>
+      </w:ins>
+      <w:r>
+        <w:t xml:space="preserve"> and competency of technicians, and housekeeping. Details are contained in the Quality Control Manual.</w:t>
       </w:r>
     </w:p>
     <w:p>
@@ -9281,12 +9493,12 @@
       <w:pPr>
         <w:pStyle w:val="Heading2"/>
       </w:pPr>
-      <w:bookmarkStart w:id="25" w:name="_Toc74058713"/>
+      <w:bookmarkStart w:id="54" w:name="_Toc74058713"/>
       <w:r>
         <w:lastRenderedPageBreak/>
         <w:t>Facility Manager</w:t>
       </w:r>
-      <w:bookmarkEnd w:id="25"/>
+      <w:bookmarkEnd w:id="54"/>
     </w:p>
     <w:p>
       <w:r>
@@ -9431,12 +9643,12 @@
       <w:pPr>
         <w:pStyle w:val="Heading2"/>
       </w:pPr>
-      <w:bookmarkStart w:id="26" w:name="_Toc74058714"/>
+      <w:bookmarkStart w:id="55" w:name="_Toc74058714"/>
       <w:r>
         <w:lastRenderedPageBreak/>
         <w:t>Installation Inspector</w:t>
       </w:r>
-      <w:bookmarkEnd w:id="26"/>
+      <w:bookmarkEnd w:id="55"/>
     </w:p>
     <w:p>
       <w:r>
@@ -9528,11 +9740,23 @@
       </w:r>
     </w:p>
     <w:p>
+      <w:pPr>
+        <w:rPr>
+          <w:ins w:id="56" w:author="Roe, Cameron (C.)" w:date="2021-06-13T16:26:00Z"/>
+        </w:rPr>
+      </w:pPr>
       <w:r>
         <w:t>In the absence of the Chief Inspector, it is his/her duty to see that rejected and unserviceable parts, after proper marking, are returned to the owner or with his permission, are mutilated or disposed of.</w:t>
       </w:r>
     </w:p>
     <w:p>
+      <w:ins w:id="57" w:author="Roe, Cameron (C.)" w:date="2021-06-13T16:26:00Z">
+        <w:r>
+          <w:t>The Installation Inspector must be certified under CFR 14 part 65.</w:t>
+        </w:r>
+      </w:ins>
+    </w:p>
+    <w:p>
       <w:r>
         <w:t xml:space="preserve">*These responsibilities will extend to all operating facilities under </w:t>
       </w:r>
@@ -9549,12 +9773,12 @@
       <w:pPr>
         <w:pStyle w:val="Heading2"/>
       </w:pPr>
-      <w:bookmarkStart w:id="27" w:name="_Toc74058715"/>
+      <w:bookmarkStart w:id="58" w:name="_Toc74058715"/>
       <w:r>
         <w:lastRenderedPageBreak/>
         <w:t>Service Inspector</w:t>
       </w:r>
-      <w:bookmarkEnd w:id="27"/>
+      <w:bookmarkEnd w:id="58"/>
     </w:p>
     <w:p>
       <w:r>
@@ -9646,11 +9870,25 @@
       </w:r>
     </w:p>
     <w:p>
+      <w:pPr>
+        <w:rPr>
+          <w:ins w:id="59" w:author="Roe, Cameron (C.)" w:date="2021-06-13T16:26:00Z"/>
+        </w:rPr>
+      </w:pPr>
       <w:r>
         <w:t>In the absence of the Chief Inspector, it is his/her duty to see that rejected and unserviceable parts, after proper marking, are returned to the owner, or with his permission, are mutilated or disposed of.</w:t>
       </w:r>
     </w:p>
     <w:p>
+      <w:ins w:id="60" w:author="Roe, Cameron (C.)" w:date="2021-06-13T16:26:00Z">
+        <w:r>
+          <w:t>The Service Inspector must be certified under CFR 14 part 65.</w:t>
+        </w:r>
+      </w:ins>
+      <w:bookmarkStart w:id="61" w:name="_GoBack"/>
+      <w:bookmarkEnd w:id="61"/>
+    </w:p>
+    <w:p>
       <w:r>
         <w:t>*These responsibilities will extend to all operating facilities under Alta Avionics, LLC.</w:t>
       </w:r>
@@ -9664,7 +9902,7 @@
       <w:pPr>
         <w:pStyle w:val="Heading2"/>
       </w:pPr>
-      <w:bookmarkStart w:id="28" w:name="_Toc74058716"/>
+      <w:bookmarkStart w:id="62" w:name="_Toc74058716"/>
       <w:r>
         <w:lastRenderedPageBreak/>
         <w:t>Parts</w:t>
@@ -9672,7 +9910,7 @@
       <w:r>
         <w:t xml:space="preserve"> Inspector</w:t>
       </w:r>
-      <w:bookmarkEnd w:id="28"/>
+      <w:bookmarkEnd w:id="62"/>
     </w:p>
     <w:p>
       <w:r>
@@ -9740,12 +9978,12 @@
       <w:pPr>
         <w:pStyle w:val="Heading2"/>
       </w:pPr>
-      <w:bookmarkStart w:id="29" w:name="_Toc74058717"/>
+      <w:bookmarkStart w:id="63" w:name="_Toc74058717"/>
       <w:r>
         <w:lastRenderedPageBreak/>
         <w:t>Installation Department Supervisor</w:t>
       </w:r>
-      <w:bookmarkEnd w:id="29"/>
+      <w:bookmarkEnd w:id="63"/>
     </w:p>
     <w:p>
       <w:r>
@@ -9849,17 +10087,20 @@
       <w:pPr>
         <w:pStyle w:val="Heading2"/>
       </w:pPr>
-      <w:bookmarkStart w:id="30" w:name="_Toc74058718"/>
+      <w:bookmarkStart w:id="64" w:name="_Toc74058718"/>
       <w:r>
         <w:lastRenderedPageBreak/>
-        <w:t xml:space="preserve">Service </w:t>
-      </w:r>
-      <w:proofErr w:type="gramStart"/>
-      <w:r>
-        <w:t>Department  Supervisor</w:t>
-      </w:r>
-      <w:bookmarkEnd w:id="30"/>
-      <w:proofErr w:type="gramEnd"/>
+        <w:t xml:space="preserve">Service Department </w:t>
+      </w:r>
+      <w:del w:id="65" w:author="Roe, Cameron (C.)" w:date="2021-06-13T14:14:00Z">
+        <w:r>
+          <w:delText xml:space="preserve"> </w:delText>
+        </w:r>
+      </w:del>
+      <w:r>
+        <w:t>Supervisor</w:t>
+      </w:r>
+      <w:bookmarkEnd w:id="64"/>
     </w:p>
     <w:p>
       <w:r>
@@ -10047,12 +10288,12 @@
       <w:pPr>
         <w:pStyle w:val="Heading2"/>
       </w:pPr>
-      <w:bookmarkStart w:id="31" w:name="_Toc74058719"/>
+      <w:bookmarkStart w:id="66" w:name="_Toc74058719"/>
       <w:r>
         <w:lastRenderedPageBreak/>
         <w:t>Instrument Department Supervisor</w:t>
       </w:r>
-      <w:bookmarkEnd w:id="31"/>
+      <w:bookmarkEnd w:id="66"/>
     </w:p>
     <w:p>
       <w:r>
@@ -10150,12 +10391,12 @@
       <w:pPr>
         <w:pStyle w:val="Heading2"/>
       </w:pPr>
-      <w:bookmarkStart w:id="32" w:name="_Toc74058720"/>
+      <w:bookmarkStart w:id="67" w:name="_Toc74058720"/>
       <w:r>
         <w:lastRenderedPageBreak/>
         <w:t>Administration Staff</w:t>
       </w:r>
-      <w:bookmarkEnd w:id="32"/>
+      <w:bookmarkEnd w:id="67"/>
     </w:p>
     <w:p>
       <w:r>
@@ -10200,12 +10441,12 @@
       <w:pPr>
         <w:pStyle w:val="Heading2"/>
       </w:pPr>
-      <w:bookmarkStart w:id="33" w:name="_Toc74058721"/>
+      <w:bookmarkStart w:id="68" w:name="_Toc74058721"/>
       <w:r>
         <w:lastRenderedPageBreak/>
         <w:t>Installation Technician</w:t>
       </w:r>
-      <w:bookmarkEnd w:id="33"/>
+      <w:bookmarkEnd w:id="68"/>
     </w:p>
     <w:p>
       <w:r>
@@ -10262,7 +10503,7 @@
       <w:pPr>
         <w:pStyle w:val="Heading2"/>
       </w:pPr>
-      <w:bookmarkStart w:id="34" w:name="_Toc74058722"/>
+      <w:bookmarkStart w:id="69" w:name="_Toc74058722"/>
       <w:r>
         <w:lastRenderedPageBreak/>
         <w:t xml:space="preserve">Service </w:t>
@@ -10270,7 +10511,7 @@
       <w:r>
         <w:t>Technician</w:t>
       </w:r>
-      <w:bookmarkEnd w:id="34"/>
+      <w:bookmarkEnd w:id="69"/>
     </w:p>
     <w:p>
       <w:r>
@@ -10359,12 +10600,12 @@
       <w:pPr>
         <w:pStyle w:val="Heading1"/>
       </w:pPr>
-      <w:bookmarkStart w:id="35" w:name="_Toc74058723"/>
+      <w:bookmarkStart w:id="70" w:name="_Toc74058723"/>
       <w:r>
         <w:lastRenderedPageBreak/>
         <w:t>Roster of Repair Station Personnel</w:t>
       </w:r>
-      <w:bookmarkEnd w:id="35"/>
+      <w:bookmarkEnd w:id="70"/>
     </w:p>
     <w:p>
       <w:pPr>
@@ -10468,7 +10709,7 @@
       <w:pPr>
         <w:pStyle w:val="Heading2"/>
       </w:pPr>
-      <w:bookmarkStart w:id="36" w:name="_Toc74058724"/>
+      <w:bookmarkStart w:id="71" w:name="_Toc74058724"/>
       <w:r>
         <w:t xml:space="preserve">Roster </w:t>
       </w:r>
@@ -10478,7 +10719,7 @@
       <w:r>
         <w:t>f Supervisory Personnel</w:t>
       </w:r>
-      <w:bookmarkEnd w:id="36"/>
+      <w:bookmarkEnd w:id="71"/>
     </w:p>
     <w:p>
       <w:r>
@@ -10489,7 +10730,7 @@
       <w:pPr>
         <w:pStyle w:val="Heading2"/>
       </w:pPr>
-      <w:bookmarkStart w:id="37" w:name="_Toc74058725"/>
+      <w:bookmarkStart w:id="72" w:name="_Toc74058725"/>
       <w:r>
         <w:t xml:space="preserve">Roster </w:t>
       </w:r>
@@ -10499,7 +10740,7 @@
       <w:r>
         <w:t>f Inspection Personnel</w:t>
       </w:r>
-      <w:bookmarkEnd w:id="37"/>
+      <w:bookmarkEnd w:id="72"/>
     </w:p>
     <w:p>
       <w:r>
@@ -10510,11 +10751,11 @@
       <w:pPr>
         <w:pStyle w:val="Heading2"/>
       </w:pPr>
-      <w:bookmarkStart w:id="38" w:name="_Toc74058726"/>
+      <w:bookmarkStart w:id="73" w:name="_Toc74058726"/>
       <w:r>
         <w:t>Inspector’s Limitations</w:t>
       </w:r>
-      <w:bookmarkEnd w:id="38"/>
+      <w:bookmarkEnd w:id="73"/>
     </w:p>
     <w:p>
       <w:r>
@@ -10525,11 +10766,11 @@
       <w:pPr>
         <w:pStyle w:val="Heading2"/>
       </w:pPr>
-      <w:bookmarkStart w:id="39" w:name="_Toc74058727"/>
+      <w:bookmarkStart w:id="74" w:name="_Toc74058727"/>
       <w:r>
         <w:t>Employee Summaries</w:t>
       </w:r>
-      <w:bookmarkEnd w:id="39"/>
+      <w:bookmarkEnd w:id="74"/>
     </w:p>
     <w:p>
       <w:r>
@@ -10540,7 +10781,7 @@
       <w:pPr>
         <w:pStyle w:val="Heading2"/>
       </w:pPr>
-      <w:bookmarkStart w:id="40" w:name="_Toc74058728"/>
+      <w:bookmarkStart w:id="75" w:name="_Toc74058728"/>
       <w:r>
         <w:t xml:space="preserve">Authorized Signatures </w:t>
       </w:r>
@@ -10550,7 +10791,7 @@
       <w:r>
         <w:t>nd Initials</w:t>
       </w:r>
-      <w:bookmarkEnd w:id="40"/>
+      <w:bookmarkEnd w:id="75"/>
     </w:p>
     <w:p>
       <w:r>
@@ -10571,11 +10812,16 @@
         <w:lastRenderedPageBreak/>
         <w:t xml:space="preserve">*All pertinent Employees with Alta Avionic s, LLC. will be entered and maintained under the Roster of Repair Station Personnel. Alta </w:t>
       </w:r>
-      <w:proofErr w:type="gramStart"/>
-      <w:r>
-        <w:t>Avionics,  LLC</w:t>
-      </w:r>
-      <w:proofErr w:type="gramEnd"/>
+      <w:del w:id="76" w:author="Roe, Cameron (C.)" w:date="2021-06-13T16:05:00Z">
+        <w:r>
+          <w:delText>Avionics,  LLC</w:delText>
+        </w:r>
+      </w:del>
+      <w:ins w:id="77" w:author="Roe, Cameron (C.)" w:date="2021-06-13T16:05:00Z">
+        <w:r>
+          <w:t>Avionics, LLC</w:t>
+        </w:r>
+      </w:ins>
       <w:r>
         <w:t>. will not limit employees to location unless specified under “Inspector’s Limitations” or “Employee Summaries”.</w:t>
       </w:r>
@@ -10584,7 +10830,7 @@
       <w:pPr>
         <w:pStyle w:val="Heading1"/>
       </w:pPr>
-      <w:bookmarkStart w:id="41" w:name="_Toc74058729"/>
+      <w:bookmarkStart w:id="78" w:name="_Toc74058729"/>
       <w:r>
         <w:lastRenderedPageBreak/>
         <w:t xml:space="preserve">Housing </w:t>
@@ -10597,7 +10843,7 @@
       <w:r>
         <w:t xml:space="preserve"> Facilities</w:t>
       </w:r>
-      <w:bookmarkEnd w:id="41"/>
+      <w:bookmarkEnd w:id="78"/>
     </w:p>
     <w:p>
       <w:r>
@@ -10760,7 +11006,7 @@
       <w:pPr>
         <w:pStyle w:val="Heading1"/>
       </w:pPr>
-      <w:bookmarkStart w:id="42" w:name="_Toc74058730"/>
+      <w:bookmarkStart w:id="79" w:name="_Toc74058730"/>
       <w:r>
         <w:lastRenderedPageBreak/>
         <w:t>Safety</w:t>
@@ -10771,7 +11017,7 @@
       <w:r>
         <w:t xml:space="preserve"> Security</w:t>
       </w:r>
-      <w:bookmarkEnd w:id="42"/>
+      <w:bookmarkEnd w:id="79"/>
     </w:p>
     <w:p>
       <w:r>
@@ -10838,12 +11084,12 @@
       <w:pPr>
         <w:pStyle w:val="Heading1"/>
       </w:pPr>
-      <w:bookmarkStart w:id="43" w:name="_Toc74058731"/>
+      <w:bookmarkStart w:id="80" w:name="_Toc74058731"/>
       <w:r>
         <w:lastRenderedPageBreak/>
         <w:t>Facilities Floor Plans</w:t>
       </w:r>
-      <w:bookmarkEnd w:id="43"/>
+      <w:bookmarkEnd w:id="80"/>
     </w:p>
     <w:p>
       <w:r>
@@ -10918,7 +11164,7 @@
       <w:pPr>
         <w:pStyle w:val="Heading1"/>
       </w:pPr>
-      <w:bookmarkStart w:id="44" w:name="_Toc74058732"/>
+      <w:bookmarkStart w:id="81" w:name="_Toc74058732"/>
       <w:r>
         <w:lastRenderedPageBreak/>
         <w:t xml:space="preserve">Equipment, Tools, Technical Data, </w:t>
@@ -10929,7 +11175,7 @@
       <w:r>
         <w:t xml:space="preserve"> Materials</w:t>
       </w:r>
-      <w:bookmarkEnd w:id="44"/>
+      <w:bookmarkEnd w:id="81"/>
     </w:p>
     <w:p>
       <w:r>
@@ -11082,11 +11328,11 @@
       <w:pPr>
         <w:pStyle w:val="Heading2"/>
       </w:pPr>
-      <w:bookmarkStart w:id="45" w:name="_Toc74058733"/>
+      <w:bookmarkStart w:id="82" w:name="_Toc74058733"/>
       <w:r>
         <w:t>Additional Fixed Locations</w:t>
       </w:r>
-      <w:bookmarkEnd w:id="45"/>
+      <w:bookmarkEnd w:id="82"/>
     </w:p>
     <w:p>
       <w:pPr>
@@ -11171,12 +11417,12 @@
       <w:pPr>
         <w:pStyle w:val="Heading1"/>
       </w:pPr>
-      <w:bookmarkStart w:id="46" w:name="_Toc74058734"/>
+      <w:bookmarkStart w:id="83" w:name="_Toc74058734"/>
       <w:r>
         <w:lastRenderedPageBreak/>
         <w:t>Training</w:t>
       </w:r>
-      <w:bookmarkEnd w:id="46"/>
+      <w:bookmarkEnd w:id="83"/>
     </w:p>
     <w:p>
       <w:r>
@@ -11244,11 +11490,11 @@
       <w:pPr>
         <w:pStyle w:val="Heading2"/>
       </w:pPr>
-      <w:bookmarkStart w:id="47" w:name="_Toc74058735"/>
+      <w:bookmarkStart w:id="84" w:name="_Toc74058735"/>
       <w:r>
         <w:t>Additional Fixed Locations</w:t>
       </w:r>
-      <w:bookmarkEnd w:id="47"/>
+      <w:bookmarkEnd w:id="84"/>
       <w:r>
         <w:t xml:space="preserve"> </w:t>
       </w:r>
@@ -11291,12 +11537,12 @@
       <w:pPr>
         <w:pStyle w:val="Heading1"/>
       </w:pPr>
-      <w:bookmarkStart w:id="48" w:name="_Toc74058736"/>
+      <w:bookmarkStart w:id="85" w:name="_Toc74058736"/>
       <w:r>
         <w:lastRenderedPageBreak/>
         <w:t>Authorized Signatures and Initials</w:t>
       </w:r>
-      <w:bookmarkEnd w:id="48"/>
+      <w:bookmarkEnd w:id="85"/>
     </w:p>
     <w:p>
       <w:r>
@@ -11377,20 +11623,25 @@
       <w:pPr>
         <w:pStyle w:val="Heading1"/>
       </w:pPr>
-      <w:bookmarkStart w:id="49" w:name="_Toc74058737"/>
+      <w:bookmarkStart w:id="86" w:name="_Toc74058737"/>
       <w:r>
         <w:lastRenderedPageBreak/>
         <w:t xml:space="preserve">Work Performed </w:t>
       </w:r>
-      <w:proofErr w:type="gramStart"/>
-      <w:r>
-        <w:t>At</w:t>
-      </w:r>
-      <w:proofErr w:type="gramEnd"/>
-      <w:r>
-        <w:t xml:space="preserve"> Another Location</w:t>
-      </w:r>
-      <w:bookmarkEnd w:id="49"/>
+      <w:ins w:id="87" w:author="Roe, Cameron (C.)" w:date="2021-06-13T14:15:00Z">
+        <w:r>
+          <w:t>a</w:t>
+        </w:r>
+      </w:ins>
+      <w:del w:id="88" w:author="Roe, Cameron (C.)" w:date="2021-06-13T14:15:00Z">
+        <w:r>
+          <w:delText>A</w:delText>
+        </w:r>
+      </w:del>
+      <w:r>
+        <w:t>t Another Location</w:t>
+      </w:r>
+      <w:bookmarkEnd w:id="86"/>
     </w:p>
     <w:p>
       <w:r>
@@ -11442,11 +11693,11 @@
       <w:pPr>
         <w:pStyle w:val="Heading2"/>
       </w:pPr>
-      <w:bookmarkStart w:id="50" w:name="_Toc74058738"/>
+      <w:bookmarkStart w:id="89" w:name="_Toc74058738"/>
       <w:r>
         <w:t>Additional Fixed Locations</w:t>
       </w:r>
-      <w:bookmarkEnd w:id="50"/>
+      <w:bookmarkEnd w:id="89"/>
       <w:r>
         <w:t xml:space="preserve"> </w:t>
       </w:r>
@@ -11483,7 +11734,7 @@
       <w:pPr>
         <w:pStyle w:val="Heading1"/>
       </w:pPr>
-      <w:bookmarkStart w:id="51" w:name="_Toc74058739"/>
+      <w:bookmarkStart w:id="90" w:name="_Toc74058739"/>
       <w:r>
         <w:lastRenderedPageBreak/>
         <w:t xml:space="preserve">Maintenance </w:t>
@@ -11494,7 +11745,7 @@
       <w:r>
         <w:t>or Air Carriers</w:t>
       </w:r>
-      <w:bookmarkEnd w:id="51"/>
+      <w:bookmarkEnd w:id="90"/>
     </w:p>
     <w:p>
       <w:r>
@@ -11538,11 +11789,11 @@
       <w:pPr>
         <w:pStyle w:val="Heading2"/>
       </w:pPr>
-      <w:bookmarkStart w:id="52" w:name="_Toc74058740"/>
+      <w:bookmarkStart w:id="91" w:name="_Toc74058740"/>
       <w:r>
         <w:t>Additional Fixed Locations</w:t>
       </w:r>
-      <w:bookmarkEnd w:id="52"/>
+      <w:bookmarkEnd w:id="91"/>
     </w:p>
     <w:p>
       <w:r>
@@ -11584,12 +11835,12 @@
       <w:pPr>
         <w:pStyle w:val="Heading1"/>
       </w:pPr>
-      <w:bookmarkStart w:id="53" w:name="_Toc74058741"/>
+      <w:bookmarkStart w:id="92" w:name="_Toc74058741"/>
       <w:r>
         <w:lastRenderedPageBreak/>
         <w:t>Contract Maintenance</w:t>
       </w:r>
-      <w:bookmarkEnd w:id="53"/>
+      <w:bookmarkEnd w:id="92"/>
     </w:p>
     <w:p>
       <w:r>
@@ -11824,11 +12075,11 @@
       <w:pPr>
         <w:pStyle w:val="Heading2"/>
       </w:pPr>
-      <w:bookmarkStart w:id="54" w:name="_Toc74058742"/>
+      <w:bookmarkStart w:id="93" w:name="_Toc74058742"/>
       <w:r>
         <w:t>Additional Fixed Locations</w:t>
       </w:r>
-      <w:bookmarkEnd w:id="54"/>
+      <w:bookmarkEnd w:id="93"/>
     </w:p>
     <w:p>
       <w:r>
@@ -11867,12 +12118,12 @@
       <w:pPr>
         <w:pStyle w:val="Heading1"/>
       </w:pPr>
-      <w:bookmarkStart w:id="55" w:name="_Toc74058743"/>
+      <w:bookmarkStart w:id="94" w:name="_Toc74058743"/>
       <w:r>
         <w:lastRenderedPageBreak/>
         <w:t>Capabilities List</w:t>
       </w:r>
-      <w:bookmarkEnd w:id="55"/>
+      <w:bookmarkEnd w:id="94"/>
     </w:p>
     <w:p>
       <w:r>
@@ -12165,12 +12416,12 @@
       <w:pPr>
         <w:pStyle w:val="Heading1"/>
       </w:pPr>
-      <w:bookmarkStart w:id="56" w:name="_Toc74058744"/>
+      <w:bookmarkStart w:id="95" w:name="_Toc74058744"/>
       <w:r>
         <w:lastRenderedPageBreak/>
         <w:t>Repair Station Records</w:t>
       </w:r>
-      <w:bookmarkEnd w:id="56"/>
+      <w:bookmarkEnd w:id="95"/>
     </w:p>
     <w:p>
       <w:r>
@@ -12203,11 +12454,11 @@
       <w:pPr>
         <w:pStyle w:val="Heading2"/>
       </w:pPr>
-      <w:bookmarkStart w:id="57" w:name="_Toc74058745"/>
+      <w:bookmarkStart w:id="96" w:name="_Toc74058745"/>
       <w:r>
         <w:t>Additional Fixed Locations</w:t>
       </w:r>
-      <w:bookmarkEnd w:id="57"/>
+      <w:bookmarkEnd w:id="96"/>
     </w:p>
     <w:p>
       <w:r>
@@ -13487,7 +13738,7 @@
         <w:rFonts w:ascii="Symbol" w:hAnsi="Symbol" w:hint="default"/>
       </w:rPr>
     </w:lvl>
-    <w:lvl w:ilvl="1" w:tplc="04090003" w:tentative="1">
+    <w:lvl w:ilvl="1" w:tplc="04090003">
       <w:start w:val="1"/>
       <w:numFmt w:val="bullet"/>
       <w:lvlText w:val="o"/>
@@ -17022,6 +17273,14 @@
   </w:num>
   <w:numIdMacAtCleanup w:val="23"/>
 </w:numbering>
+</file>
+
+<file path=word/people.xml><?xml version="1.0" encoding="utf-8"?>
+<w15:people xmlns:wpc="http://schemas.microsoft.com/office/word/2010/wordprocessingCanvas" xmlns:cx="http://schemas.microsoft.com/office/drawing/2014/chartex" xmlns:cx1="http://schemas.microsoft.com/office/drawing/2015/9/8/chartex" xmlns:cx2="http://schemas.microsoft.com/office/drawing/2015/10/21/chartex" xmlns:cx3="http://schemas.microsoft.com/office/drawing/2016/5/9/chartex" xmlns:cx4="http://schemas.microsoft.com/office/drawing/2016/5/10/chartex" xmlns:cx5="http://schemas.microsoft.com/office/drawing/2016/5/11/chartex" xmlns:cx6="http://schemas.microsoft.com/office/drawing/2016/5/12/chartex" xmlns:cx7="http://schemas.microsoft.com/office/drawing/2016/5/13/chartex" xmlns:cx8="http://schemas.microsoft.com/office/drawing/2016/5/14/chartex" xmlns:mc="http://schemas.openxmlformats.org/markup-compatibility/2006" xmlns:aink="http://schemas.microsoft.com/office/drawing/2016/ink" xmlns:am3d="http://schemas.microsoft.com/office/drawing/2017/model3d" xmlns:o="urn:schemas-microsoft-com:office:office" xmlns:r="http://schemas.openxmlformats.org/officeDocument/2006/relationships" xmlns:m="http://schemas.openxmlformats.org/officeDocument/2006/math" xmlns:v="urn:schemas-microsoft-com:vml" xmlns:wp14="http://schemas.microsoft.com/office/word/2010/wordprocessingDrawing" xmlns:wp="http://schemas.openxmlformats.org/drawingml/2006/wordprocessingDrawing" xmlns:w10="urn:schemas-microsoft-com:office:word" xmlns:w="http://schemas.openxmlformats.org/wordprocessingml/2006/main" xmlns:w14="http://schemas.microsoft.com/office/word/2010/wordml" xmlns:w15="http://schemas.microsoft.com/office/word/2012/wordml" xmlns:w16cid="http://schemas.microsoft.com/office/word/2016/wordml/cid" xmlns:w16se="http://schemas.microsoft.com/office/word/2015/wordml/symex" xmlns:wpg="http://schemas.microsoft.com/office/word/2010/wordprocessingGroup" xmlns:wpi="http://schemas.microsoft.com/office/word/2010/wordprocessingInk" xmlns:wne="http://schemas.microsoft.com/office/word/2006/wordml" xmlns:wps="http://schemas.microsoft.com/office/word/2010/wordprocessingShape" mc:Ignorable="w14 w15 w16se w16cid wp14">
+  <w15:person w15:author="Roe, Cameron (C.)">
+    <w15:presenceInfo w15:providerId="AD" w15:userId="S::croe10@ford.com::d5fa403c-a9b5-4aa6-b961-d6dddf5e445f"/>
+  </w15:person>
+</w15:people>
 </file>
 
 <file path=word/styles.xml><?xml version="1.0" encoding="utf-8"?>
@@ -24130,7 +24389,7 @@
 </file>
 
 <file path=customXml/itemProps1.xml><?xml version="1.0" encoding="utf-8"?>
-<ds:datastoreItem xmlns:ds="http://schemas.openxmlformats.org/officeDocument/2006/customXml" ds:itemID="{C0B5DCAA-66B3-A94B-9880-402BDE409696}">
+<ds:datastoreItem xmlns:ds="http://schemas.openxmlformats.org/officeDocument/2006/customXml" ds:itemID="{4DA8FA97-1B1D-564C-A15E-C25AB8CECF30}">
   <ds:schemaRefs>
     <ds:schemaRef ds:uri="http://schemas.openxmlformats.org/officeDocument/2006/bibliography"/>
   </ds:schemaRefs>

</xml_diff>